<commit_message>
Template react project created for lab 7
</commit_message>
<xml_diff>
--- a/lab6/ЛР6.docx
+++ b/lab6/ЛР6.docx
@@ -206,334 +206,1724 @@
       <w:r>
         <w:t xml:space="preserve"> </w:t>
       </w:r>
-      <w:proofErr w:type="spellStart"/>
-      <w:r>
-        <w:rPr>
-          <w:rFonts w:ascii="Times New Roman" w:hAnsi="Times New Roman" w:cs="Times New Roman"/>
-          <w:sz w:val="28"/>
-          <w:szCs w:val="28"/>
-        </w:rPr>
-        <w:t>Порівняння</w:t>
-      </w:r>
-      <w:proofErr w:type="spellEnd"/>
-      <w:r>
-        <w:rPr>
-          <w:rFonts w:ascii="Times New Roman" w:hAnsi="Times New Roman" w:cs="Times New Roman"/>
-          <w:sz w:val="28"/>
-          <w:szCs w:val="28"/>
+      <w:r>
+        <w:rPr>
+          <w:rFonts w:ascii="Times New Roman" w:hAnsi="Times New Roman" w:cs="Times New Roman"/>
+          <w:sz w:val="28"/>
+          <w:szCs w:val="28"/>
+        </w:rPr>
+        <w:t>Порівняння розробки ToDo List за допомогою чистого JavaScript та React</w:t>
+      </w:r>
+      <w:r>
+        <w:rPr>
+          <w:rFonts w:ascii="Times New Roman" w:hAnsi="Times New Roman" w:cs="Times New Roman"/>
+          <w:sz w:val="28"/>
+          <w:szCs w:val="28"/>
+          <w:lang w:val="uk-UA"/>
+        </w:rPr>
+        <w:t>”</w:t>
+      </w:r>
+    </w:p>
+    <w:p>
+      <w:pPr>
+        <w:rPr>
+          <w:rFonts w:ascii="Times New Roman" w:hAnsi="Times New Roman" w:cs="Times New Roman"/>
+          <w:sz w:val="28"/>
+          <w:szCs w:val="28"/>
+          <w:lang w:val="uk-UA"/>
+        </w:rPr>
+      </w:pPr>
+    </w:p>
+    <w:p>
+      <w:pPr>
+        <w:rPr>
+          <w:rFonts w:ascii="Times New Roman" w:hAnsi="Times New Roman" w:cs="Times New Roman"/>
+          <w:sz w:val="28"/>
+          <w:szCs w:val="28"/>
+          <w:lang w:val="uk-UA"/>
+        </w:rPr>
+      </w:pPr>
+    </w:p>
+    <w:p>
+      <w:pPr>
+        <w:rPr>
+          <w:rFonts w:ascii="Times New Roman" w:hAnsi="Times New Roman" w:cs="Times New Roman"/>
+          <w:sz w:val="28"/>
+          <w:szCs w:val="28"/>
+          <w:lang w:val="uk-UA"/>
+        </w:rPr>
+      </w:pPr>
+    </w:p>
+    <w:p>
+      <w:pPr>
+        <w:jc w:val="right"/>
+        <w:rPr>
+          <w:rFonts w:ascii="Times New Roman" w:hAnsi="Times New Roman" w:cs="Times New Roman"/>
+          <w:sz w:val="28"/>
+          <w:szCs w:val="28"/>
+          <w:lang w:val="uk-UA"/>
+        </w:rPr>
+      </w:pPr>
+    </w:p>
+    <w:p>
+      <w:pPr>
+        <w:jc w:val="right"/>
+        <w:rPr>
+          <w:rFonts w:ascii="Times New Roman" w:hAnsi="Times New Roman" w:cs="Times New Roman"/>
+          <w:sz w:val="28"/>
+          <w:szCs w:val="28"/>
+          <w:lang w:val="uk-UA"/>
+        </w:rPr>
+      </w:pPr>
+      <w:r>
+        <w:rPr>
+          <w:rFonts w:ascii="Times New Roman" w:hAnsi="Times New Roman" w:cs="Times New Roman"/>
+          <w:sz w:val="28"/>
+          <w:szCs w:val="28"/>
+          <w:lang w:val="uk-UA"/>
+        </w:rPr>
+        <w:t xml:space="preserve">Виконав: </w:t>
+      </w:r>
+    </w:p>
+    <w:p>
+      <w:pPr>
+        <w:jc w:val="right"/>
+        <w:rPr>
+          <w:rFonts w:ascii="Times New Roman" w:hAnsi="Times New Roman" w:cs="Times New Roman"/>
+          <w:sz w:val="28"/>
+          <w:szCs w:val="28"/>
+          <w:lang w:val="uk-UA"/>
+        </w:rPr>
+      </w:pPr>
+      <w:r>
+        <w:rPr>
+          <w:rFonts w:ascii="Times New Roman" w:hAnsi="Times New Roman" w:cs="Times New Roman"/>
+          <w:sz w:val="28"/>
+          <w:szCs w:val="28"/>
+          <w:lang w:val="uk-UA"/>
+        </w:rPr>
+        <w:t xml:space="preserve">студент ФЕІ-25 </w:t>
+      </w:r>
+    </w:p>
+    <w:p>
+      <w:pPr>
+        <w:jc w:val="right"/>
+        <w:rPr>
+          <w:rFonts w:ascii="Times New Roman" w:hAnsi="Times New Roman" w:cs="Times New Roman"/>
+          <w:sz w:val="28"/>
+          <w:szCs w:val="28"/>
+          <w:lang w:val="uk-UA"/>
+        </w:rPr>
+      </w:pPr>
+      <w:r>
+        <w:rPr>
+          <w:rFonts w:ascii="Times New Roman" w:hAnsi="Times New Roman" w:cs="Times New Roman"/>
+          <w:sz w:val="28"/>
+          <w:szCs w:val="28"/>
+          <w:lang w:val="uk-UA"/>
+        </w:rPr>
+        <w:t>Кайда Матвій</w:t>
+      </w:r>
+    </w:p>
+    <w:p>
+      <w:pPr>
+        <w:jc w:val="right"/>
+        <w:rPr>
+          <w:rFonts w:ascii="Times New Roman" w:hAnsi="Times New Roman" w:cs="Times New Roman"/>
+          <w:sz w:val="28"/>
+          <w:szCs w:val="28"/>
+          <w:lang w:val="uk-UA"/>
+        </w:rPr>
+      </w:pPr>
+      <w:r>
+        <w:rPr>
+          <w:rFonts w:ascii="Times New Roman" w:hAnsi="Times New Roman" w:cs="Times New Roman"/>
+          <w:sz w:val="28"/>
+          <w:szCs w:val="28"/>
+          <w:lang w:val="uk-UA"/>
+        </w:rPr>
+        <w:t xml:space="preserve">Перевірив: </w:t>
+      </w:r>
+    </w:p>
+    <w:p>
+      <w:pPr>
+        <w:jc w:val="right"/>
+        <w:rPr>
+          <w:rFonts w:ascii="Times New Roman" w:hAnsi="Times New Roman" w:cs="Times New Roman"/>
+          <w:sz w:val="28"/>
+          <w:szCs w:val="28"/>
+          <w:lang w:val="uk-UA"/>
+        </w:rPr>
+      </w:pPr>
+      <w:r>
+        <w:rPr>
+          <w:rFonts w:ascii="Times New Roman" w:hAnsi="Times New Roman" w:cs="Times New Roman"/>
+          <w:sz w:val="28"/>
+          <w:szCs w:val="28"/>
+          <w:lang w:val="uk-UA"/>
+        </w:rPr>
+        <w:t xml:space="preserve">доц. Анохін В. М. </w:t>
+      </w:r>
+    </w:p>
+    <w:p>
+      <w:pPr>
+        <w:rPr>
+          <w:rFonts w:ascii="Times New Roman" w:hAnsi="Times New Roman" w:cs="Times New Roman"/>
+          <w:sz w:val="28"/>
+          <w:szCs w:val="28"/>
+          <w:lang w:val="uk-UA"/>
+        </w:rPr>
+      </w:pPr>
+    </w:p>
+    <w:p>
+      <w:pPr>
+        <w:rPr>
+          <w:rFonts w:ascii="Times New Roman" w:hAnsi="Times New Roman" w:cs="Times New Roman"/>
+          <w:sz w:val="28"/>
+          <w:szCs w:val="28"/>
+          <w:lang w:val="uk-UA"/>
+        </w:rPr>
+      </w:pPr>
+    </w:p>
+    <w:p>
+      <w:pPr>
+        <w:rPr>
+          <w:rFonts w:ascii="Times New Roman" w:hAnsi="Times New Roman" w:cs="Times New Roman"/>
+          <w:sz w:val="28"/>
+          <w:szCs w:val="28"/>
+          <w:lang w:val="uk-UA"/>
+        </w:rPr>
+      </w:pPr>
+    </w:p>
+    <w:p>
+      <w:pPr>
+        <w:jc w:val="center"/>
+        <w:rPr>
+          <w:rFonts w:ascii="Times New Roman" w:hAnsi="Times New Roman" w:cs="Times New Roman"/>
+          <w:sz w:val="28"/>
+          <w:szCs w:val="28"/>
+          <w:lang w:val="uk-UA"/>
+        </w:rPr>
+      </w:pPr>
+      <w:r>
+        <w:rPr>
+          <w:rFonts w:ascii="Times New Roman" w:hAnsi="Times New Roman" w:cs="Times New Roman"/>
+          <w:sz w:val="28"/>
+          <w:szCs w:val="28"/>
+          <w:lang w:val="uk-UA"/>
+        </w:rPr>
+        <w:t>Львів 2025</w:t>
+      </w:r>
+    </w:p>
+    <w:p>
+      <w:pPr>
+        <w:rPr>
+          <w:rFonts w:ascii="Times New Roman" w:hAnsi="Times New Roman" w:cs="Times New Roman"/>
+          <w:sz w:val="28"/>
+          <w:szCs w:val="28"/>
+          <w:lang w:val="uk-UA"/>
+        </w:rPr>
+      </w:pPr>
+      <w:r>
+        <w:rPr>
+          <w:rFonts w:ascii="Times New Roman" w:hAnsi="Times New Roman" w:cs="Times New Roman"/>
+          <w:sz w:val="28"/>
+          <w:szCs w:val="28"/>
+          <w:lang w:val="uk-UA"/>
+        </w:rPr>
+        <w:lastRenderedPageBreak/>
+        <w:t xml:space="preserve">Мета: </w:t>
+      </w:r>
+      <w:r>
+        <w:rPr>
+          <w:rFonts w:ascii="Times New Roman" w:hAnsi="Times New Roman" w:cs="Times New Roman"/>
+          <w:sz w:val="28"/>
+          <w:szCs w:val="28"/>
+        </w:rPr>
+        <w:t>Дослідити відмінності між імперативним та декларативним підходами у розробці інтерфейсів. Ознайомитися з основними принципами React. Реалізувати ToDo List двома способами: За допомогою чистого JavaScript та за допомогою React Порівняти складність коду, гнучкість та розширюваність</w:t>
+      </w:r>
+      <w:r>
+        <w:rPr>
+          <w:rFonts w:ascii="Times New Roman" w:hAnsi="Times New Roman" w:cs="Times New Roman"/>
+          <w:sz w:val="28"/>
+          <w:szCs w:val="28"/>
+          <w:lang w:val="uk-UA"/>
+        </w:rPr>
+        <w:t>.</w:t>
+      </w:r>
+    </w:p>
+    <w:p>
+      <w:pPr>
+        <w:jc w:val="center"/>
+        <w:rPr>
+          <w:rFonts w:ascii="Times New Roman" w:hAnsi="Times New Roman" w:cs="Times New Roman"/>
+          <w:sz w:val="28"/>
+          <w:szCs w:val="28"/>
+        </w:rPr>
+      </w:pPr>
+      <w:r>
+        <w:rPr>
+          <w:rFonts w:ascii="Times New Roman" w:hAnsi="Times New Roman" w:cs="Times New Roman"/>
+          <w:sz w:val="28"/>
+          <w:szCs w:val="28"/>
+        </w:rPr>
+        <w:t>Common js:</w:t>
+      </w:r>
+    </w:p>
+    <w:p>
+      <w:pPr>
+        <w:jc w:val="center"/>
+        <w:rPr>
+          <w:rFonts w:ascii="Times New Roman" w:hAnsi="Times New Roman" w:cs="Times New Roman"/>
+          <w:sz w:val="28"/>
+          <w:szCs w:val="28"/>
+        </w:rPr>
+      </w:pPr>
+      <w:r>
+        <w:rPr>
+          <w:rFonts w:ascii="Times New Roman" w:hAnsi="Times New Roman" w:cs="Times New Roman"/>
+          <w:sz w:val="28"/>
+          <w:szCs w:val="28"/>
+        </w:rPr>
+        <w:drawing>
+          <wp:inline distT="0" distB="0" distL="0" distR="0" wp14:anchorId="1CEA669B" wp14:editId="69092EF7">
+            <wp:extent cx="5943600" cy="2513965"/>
+            <wp:effectExtent l="0" t="0" r="0" b="635"/>
+            <wp:docPr id="1896520543" name="Picture 1" descr="A screenshot of a computer&#10;&#10;AI-generated content may be incorrect."/>
+            <wp:cNvGraphicFramePr>
+              <a:graphicFrameLocks xmlns:a="http://schemas.openxmlformats.org/drawingml/2006/main" noChangeAspect="1"/>
+            </wp:cNvGraphicFramePr>
+            <a:graphic xmlns:a="http://schemas.openxmlformats.org/drawingml/2006/main">
+              <a:graphicData uri="http://schemas.openxmlformats.org/drawingml/2006/picture">
+                <pic:pic xmlns:pic="http://schemas.openxmlformats.org/drawingml/2006/picture">
+                  <pic:nvPicPr>
+                    <pic:cNvPr id="1896520543" name="Picture 1" descr="A screenshot of a computer&#10;&#10;AI-generated content may be incorrect."/>
+                    <pic:cNvPicPr/>
+                  </pic:nvPicPr>
+                  <pic:blipFill>
+                    <a:blip r:embed="rId4"/>
+                    <a:stretch>
+                      <a:fillRect/>
+                    </a:stretch>
+                  </pic:blipFill>
+                  <pic:spPr>
+                    <a:xfrm>
+                      <a:off x="0" y="0"/>
+                      <a:ext cx="5943600" cy="2513965"/>
+                    </a:xfrm>
+                    <a:prstGeom prst="rect">
+                      <a:avLst/>
+                    </a:prstGeom>
+                  </pic:spPr>
+                </pic:pic>
+              </a:graphicData>
+            </a:graphic>
+          </wp:inline>
+        </w:drawing>
+      </w:r>
+    </w:p>
+    <w:p>
+      <w:pPr>
+        <w:rPr>
+          <w:rFonts w:ascii="Times New Roman" w:hAnsi="Times New Roman" w:cs="Times New Roman"/>
+          <w:sz w:val="28"/>
+          <w:szCs w:val="28"/>
+        </w:rPr>
+      </w:pPr>
+      <w:r>
+        <w:rPr>
+          <w:rFonts w:ascii="Times New Roman" w:hAnsi="Times New Roman" w:cs="Times New Roman"/>
+          <w:sz w:val="28"/>
+          <w:szCs w:val="28"/>
+        </w:rPr>
+        <w:t>Index.html:</w:t>
+      </w:r>
+    </w:p>
+    <w:p>
+      <w:pPr>
+        <w:rPr>
+          <w:rFonts w:ascii="Times New Roman" w:hAnsi="Times New Roman" w:cs="Times New Roman"/>
+          <w:sz w:val="28"/>
+          <w:szCs w:val="28"/>
+        </w:rPr>
+      </w:pPr>
+      <w:r>
+        <w:rPr>
+          <w:rFonts w:ascii="Times New Roman" w:hAnsi="Times New Roman" w:cs="Times New Roman"/>
+          <w:sz w:val="28"/>
+          <w:szCs w:val="28"/>
+        </w:rPr>
+        <w:drawing>
+          <wp:inline distT="0" distB="0" distL="0" distR="0" wp14:anchorId="1729861F" wp14:editId="17FAA36C">
+            <wp:extent cx="5302454" cy="2635365"/>
+            <wp:effectExtent l="0" t="0" r="0" b="0"/>
+            <wp:docPr id="599243170" name="Picture 1" descr="A screen shot of a computer code&#10;&#10;AI-generated content may be incorrect."/>
+            <wp:cNvGraphicFramePr>
+              <a:graphicFrameLocks xmlns:a="http://schemas.openxmlformats.org/drawingml/2006/main" noChangeAspect="1"/>
+            </wp:cNvGraphicFramePr>
+            <a:graphic xmlns:a="http://schemas.openxmlformats.org/drawingml/2006/main">
+              <a:graphicData uri="http://schemas.openxmlformats.org/drawingml/2006/picture">
+                <pic:pic xmlns:pic="http://schemas.openxmlformats.org/drawingml/2006/picture">
+                  <pic:nvPicPr>
+                    <pic:cNvPr id="599243170" name="Picture 1" descr="A screen shot of a computer code&#10;&#10;AI-generated content may be incorrect."/>
+                    <pic:cNvPicPr/>
+                  </pic:nvPicPr>
+                  <pic:blipFill>
+                    <a:blip r:embed="rId5"/>
+                    <a:stretch>
+                      <a:fillRect/>
+                    </a:stretch>
+                  </pic:blipFill>
+                  <pic:spPr>
+                    <a:xfrm>
+                      <a:off x="0" y="0"/>
+                      <a:ext cx="5315489" cy="2641843"/>
+                    </a:xfrm>
+                    <a:prstGeom prst="rect">
+                      <a:avLst/>
+                    </a:prstGeom>
+                  </pic:spPr>
+                </pic:pic>
+              </a:graphicData>
+            </a:graphic>
+          </wp:inline>
+        </w:drawing>
+      </w:r>
+    </w:p>
+    <w:p>
+      <w:pPr>
+        <w:rPr>
+          <w:noProof/>
+        </w:rPr>
+      </w:pPr>
+      <w:r>
+        <w:rPr>
+          <w:noProof/>
+        </w:rPr>
+        <w:t>Script.js:</w:t>
+      </w:r>
+    </w:p>
+    <w:p>
+      <w:pPr>
+        <w:rPr>
+          <w:noProof/>
+        </w:rPr>
+      </w:pPr>
+      <w:r>
+        <w:rPr>
+          <w:rFonts w:ascii="Times New Roman" w:hAnsi="Times New Roman" w:cs="Times New Roman"/>
+          <w:sz w:val="28"/>
+          <w:szCs w:val="28"/>
+        </w:rPr>
+        <w:lastRenderedPageBreak/>
+        <w:drawing>
+          <wp:inline distT="0" distB="0" distL="0" distR="0" wp14:anchorId="5212C940" wp14:editId="4B02F540">
+            <wp:extent cx="5943600" cy="5374640"/>
+            <wp:effectExtent l="0" t="0" r="0" b="0"/>
+            <wp:docPr id="146505950" name="Picture 1" descr="A screen shot of a computer program&#10;&#10;AI-generated content may be incorrect."/>
+            <wp:cNvGraphicFramePr>
+              <a:graphicFrameLocks xmlns:a="http://schemas.openxmlformats.org/drawingml/2006/main" noChangeAspect="1"/>
+            </wp:cNvGraphicFramePr>
+            <a:graphic xmlns:a="http://schemas.openxmlformats.org/drawingml/2006/main">
+              <a:graphicData uri="http://schemas.openxmlformats.org/drawingml/2006/picture">
+                <pic:pic xmlns:pic="http://schemas.openxmlformats.org/drawingml/2006/picture">
+                  <pic:nvPicPr>
+                    <pic:cNvPr id="146505950" name="Picture 1" descr="A screen shot of a computer program&#10;&#10;AI-generated content may be incorrect."/>
+                    <pic:cNvPicPr/>
+                  </pic:nvPicPr>
+                  <pic:blipFill>
+                    <a:blip r:embed="rId6"/>
+                    <a:stretch>
+                      <a:fillRect/>
+                    </a:stretch>
+                  </pic:blipFill>
+                  <pic:spPr>
+                    <a:xfrm>
+                      <a:off x="0" y="0"/>
+                      <a:ext cx="5943600" cy="5374640"/>
+                    </a:xfrm>
+                    <a:prstGeom prst="rect">
+                      <a:avLst/>
+                    </a:prstGeom>
+                  </pic:spPr>
+                </pic:pic>
+              </a:graphicData>
+            </a:graphic>
+          </wp:inline>
+        </w:drawing>
+      </w:r>
+      <w:r>
+        <w:rPr>
+          <w:noProof/>
         </w:rPr>
         <w:t xml:space="preserve"> </w:t>
       </w:r>
-      <w:proofErr w:type="spellStart"/>
-      <w:r>
-        <w:rPr>
-          <w:rFonts w:ascii="Times New Roman" w:hAnsi="Times New Roman" w:cs="Times New Roman"/>
-          <w:sz w:val="28"/>
-          <w:szCs w:val="28"/>
-        </w:rPr>
-        <w:t>розробки</w:t>
-      </w:r>
-      <w:proofErr w:type="spellEnd"/>
-      <w:r>
-        <w:rPr>
-          <w:rFonts w:ascii="Times New Roman" w:hAnsi="Times New Roman" w:cs="Times New Roman"/>
-          <w:sz w:val="28"/>
-          <w:szCs w:val="28"/>
-        </w:rPr>
-        <w:t xml:space="preserve"> </w:t>
-      </w:r>
-      <w:proofErr w:type="spellStart"/>
-      <w:r>
-        <w:rPr>
-          <w:rFonts w:ascii="Times New Roman" w:hAnsi="Times New Roman" w:cs="Times New Roman"/>
-          <w:sz w:val="28"/>
-          <w:szCs w:val="28"/>
-        </w:rPr>
-        <w:t>ToDo</w:t>
-      </w:r>
-      <w:proofErr w:type="spellEnd"/>
-      <w:r>
-        <w:rPr>
-          <w:rFonts w:ascii="Times New Roman" w:hAnsi="Times New Roman" w:cs="Times New Roman"/>
-          <w:sz w:val="28"/>
-          <w:szCs w:val="28"/>
-        </w:rPr>
-        <w:t xml:space="preserve"> List </w:t>
-      </w:r>
-      <w:proofErr w:type="spellStart"/>
-      <w:r>
-        <w:rPr>
-          <w:rFonts w:ascii="Times New Roman" w:hAnsi="Times New Roman" w:cs="Times New Roman"/>
-          <w:sz w:val="28"/>
-          <w:szCs w:val="28"/>
-        </w:rPr>
-        <w:t>за</w:t>
-      </w:r>
-      <w:proofErr w:type="spellEnd"/>
-      <w:r>
-        <w:rPr>
-          <w:rFonts w:ascii="Times New Roman" w:hAnsi="Times New Roman" w:cs="Times New Roman"/>
-          <w:sz w:val="28"/>
-          <w:szCs w:val="28"/>
-        </w:rPr>
-        <w:t xml:space="preserve"> </w:t>
-      </w:r>
-      <w:proofErr w:type="spellStart"/>
-      <w:r>
-        <w:rPr>
-          <w:rFonts w:ascii="Times New Roman" w:hAnsi="Times New Roman" w:cs="Times New Roman"/>
-          <w:sz w:val="28"/>
-          <w:szCs w:val="28"/>
-        </w:rPr>
-        <w:t>допомогою</w:t>
-      </w:r>
-      <w:proofErr w:type="spellEnd"/>
-      <w:r>
-        <w:rPr>
-          <w:rFonts w:ascii="Times New Roman" w:hAnsi="Times New Roman" w:cs="Times New Roman"/>
-          <w:sz w:val="28"/>
-          <w:szCs w:val="28"/>
-        </w:rPr>
-        <w:t xml:space="preserve"> </w:t>
-      </w:r>
-      <w:proofErr w:type="spellStart"/>
-      <w:r>
-        <w:rPr>
-          <w:rFonts w:ascii="Times New Roman" w:hAnsi="Times New Roman" w:cs="Times New Roman"/>
-          <w:sz w:val="28"/>
-          <w:szCs w:val="28"/>
-        </w:rPr>
-        <w:t>чистого</w:t>
-      </w:r>
-      <w:proofErr w:type="spellEnd"/>
-      <w:r>
-        <w:rPr>
-          <w:rFonts w:ascii="Times New Roman" w:hAnsi="Times New Roman" w:cs="Times New Roman"/>
-          <w:sz w:val="28"/>
-          <w:szCs w:val="28"/>
-        </w:rPr>
-        <w:t xml:space="preserve"> JavaScript </w:t>
-      </w:r>
-      <w:proofErr w:type="spellStart"/>
-      <w:r>
-        <w:rPr>
-          <w:rFonts w:ascii="Times New Roman" w:hAnsi="Times New Roman" w:cs="Times New Roman"/>
-          <w:sz w:val="28"/>
-          <w:szCs w:val="28"/>
-        </w:rPr>
-        <w:t>та</w:t>
-      </w:r>
-      <w:proofErr w:type="spellEnd"/>
-      <w:r>
-        <w:rPr>
-          <w:rFonts w:ascii="Times New Roman" w:hAnsi="Times New Roman" w:cs="Times New Roman"/>
-          <w:sz w:val="28"/>
-          <w:szCs w:val="28"/>
-        </w:rPr>
-        <w:t xml:space="preserve"> React</w:t>
-      </w:r>
-      <w:r>
-        <w:rPr>
-          <w:rFonts w:ascii="Times New Roman" w:hAnsi="Times New Roman" w:cs="Times New Roman"/>
-          <w:sz w:val="28"/>
-          <w:szCs w:val="28"/>
-          <w:lang w:val="uk-UA"/>
-        </w:rPr>
-        <w:t>”</w:t>
-      </w:r>
-    </w:p>
-    <w:p>
-      <w:pPr>
-        <w:rPr>
-          <w:rFonts w:ascii="Times New Roman" w:hAnsi="Times New Roman" w:cs="Times New Roman"/>
-          <w:sz w:val="28"/>
-          <w:szCs w:val="28"/>
-          <w:lang w:val="uk-UA"/>
-        </w:rPr>
-      </w:pPr>
-    </w:p>
-    <w:p>
-      <w:pPr>
-        <w:rPr>
-          <w:rFonts w:ascii="Times New Roman" w:hAnsi="Times New Roman" w:cs="Times New Roman"/>
-          <w:sz w:val="28"/>
-          <w:szCs w:val="28"/>
-          <w:lang w:val="uk-UA"/>
-        </w:rPr>
-      </w:pPr>
-    </w:p>
-    <w:p>
-      <w:pPr>
-        <w:rPr>
-          <w:rFonts w:ascii="Times New Roman" w:hAnsi="Times New Roman" w:cs="Times New Roman"/>
-          <w:sz w:val="28"/>
-          <w:szCs w:val="28"/>
-          <w:lang w:val="uk-UA"/>
-        </w:rPr>
-      </w:pPr>
-    </w:p>
-    <w:p>
-      <w:pPr>
-        <w:jc w:val="right"/>
-        <w:rPr>
-          <w:rFonts w:ascii="Times New Roman" w:hAnsi="Times New Roman" w:cs="Times New Roman"/>
-          <w:sz w:val="28"/>
-          <w:szCs w:val="28"/>
-          <w:lang w:val="uk-UA"/>
-        </w:rPr>
-      </w:pPr>
-    </w:p>
-    <w:p>
-      <w:pPr>
-        <w:jc w:val="right"/>
-        <w:rPr>
-          <w:rFonts w:ascii="Times New Roman" w:hAnsi="Times New Roman" w:cs="Times New Roman"/>
-          <w:sz w:val="28"/>
-          <w:szCs w:val="28"/>
-          <w:lang w:val="uk-UA"/>
-        </w:rPr>
-      </w:pPr>
-      <w:r>
-        <w:rPr>
-          <w:rFonts w:ascii="Times New Roman" w:hAnsi="Times New Roman" w:cs="Times New Roman"/>
-          <w:sz w:val="28"/>
-          <w:szCs w:val="28"/>
-          <w:lang w:val="uk-UA"/>
-        </w:rPr>
-        <w:t xml:space="preserve">Виконав: </w:t>
-      </w:r>
-    </w:p>
-    <w:p>
-      <w:pPr>
-        <w:jc w:val="right"/>
-        <w:rPr>
-          <w:rFonts w:ascii="Times New Roman" w:hAnsi="Times New Roman" w:cs="Times New Roman"/>
-          <w:sz w:val="28"/>
-          <w:szCs w:val="28"/>
-          <w:lang w:val="uk-UA"/>
-        </w:rPr>
-      </w:pPr>
-      <w:r>
-        <w:rPr>
-          <w:rFonts w:ascii="Times New Roman" w:hAnsi="Times New Roman" w:cs="Times New Roman"/>
-          <w:sz w:val="28"/>
-          <w:szCs w:val="28"/>
-          <w:lang w:val="uk-UA"/>
-        </w:rPr>
-        <w:t xml:space="preserve">студент ФЕІ-25 </w:t>
-      </w:r>
-    </w:p>
-    <w:p>
-      <w:pPr>
-        <w:jc w:val="right"/>
-        <w:rPr>
-          <w:rFonts w:ascii="Times New Roman" w:hAnsi="Times New Roman" w:cs="Times New Roman"/>
-          <w:sz w:val="28"/>
-          <w:szCs w:val="28"/>
-          <w:lang w:val="uk-UA"/>
-        </w:rPr>
-      </w:pPr>
-      <w:r>
-        <w:rPr>
-          <w:rFonts w:ascii="Times New Roman" w:hAnsi="Times New Roman" w:cs="Times New Roman"/>
-          <w:sz w:val="28"/>
-          <w:szCs w:val="28"/>
-          <w:lang w:val="uk-UA"/>
-        </w:rPr>
-        <w:t>Кайда Матвій</w:t>
-      </w:r>
-    </w:p>
-    <w:p>
-      <w:pPr>
-        <w:jc w:val="right"/>
-        <w:rPr>
-          <w:rFonts w:ascii="Times New Roman" w:hAnsi="Times New Roman" w:cs="Times New Roman"/>
-          <w:sz w:val="28"/>
-          <w:szCs w:val="28"/>
-          <w:lang w:val="uk-UA"/>
-        </w:rPr>
-      </w:pPr>
-      <w:r>
-        <w:rPr>
-          <w:rFonts w:ascii="Times New Roman" w:hAnsi="Times New Roman" w:cs="Times New Roman"/>
-          <w:sz w:val="28"/>
-          <w:szCs w:val="28"/>
-          <w:lang w:val="uk-UA"/>
-        </w:rPr>
-        <w:t xml:space="preserve">Перевірив: </w:t>
-      </w:r>
-    </w:p>
-    <w:p>
-      <w:pPr>
-        <w:jc w:val="right"/>
-        <w:rPr>
-          <w:rFonts w:ascii="Times New Roman" w:hAnsi="Times New Roman" w:cs="Times New Roman"/>
-          <w:sz w:val="28"/>
-          <w:szCs w:val="28"/>
-          <w:lang w:val="uk-UA"/>
-        </w:rPr>
-      </w:pPr>
-      <w:r>
-        <w:rPr>
-          <w:rFonts w:ascii="Times New Roman" w:hAnsi="Times New Roman" w:cs="Times New Roman"/>
-          <w:sz w:val="28"/>
-          <w:szCs w:val="28"/>
-          <w:lang w:val="uk-UA"/>
-        </w:rPr>
-        <w:t xml:space="preserve">доц. Анохін В. М. </w:t>
-      </w:r>
-    </w:p>
-    <w:p>
-      <w:pPr>
-        <w:rPr>
-          <w:rFonts w:ascii="Times New Roman" w:hAnsi="Times New Roman" w:cs="Times New Roman"/>
-          <w:sz w:val="28"/>
-          <w:szCs w:val="28"/>
-          <w:lang w:val="uk-UA"/>
-        </w:rPr>
-      </w:pPr>
-    </w:p>
-    <w:p>
-      <w:pPr>
-        <w:rPr>
-          <w:rFonts w:ascii="Times New Roman" w:hAnsi="Times New Roman" w:cs="Times New Roman"/>
-          <w:sz w:val="28"/>
-          <w:szCs w:val="28"/>
-          <w:lang w:val="uk-UA"/>
-        </w:rPr>
-      </w:pPr>
-    </w:p>
-    <w:p>
-      <w:pPr>
-        <w:rPr>
-          <w:rFonts w:ascii="Times New Roman" w:hAnsi="Times New Roman" w:cs="Times New Roman"/>
-          <w:sz w:val="28"/>
-          <w:szCs w:val="28"/>
-          <w:lang w:val="uk-UA"/>
-        </w:rPr>
-      </w:pPr>
+      <w:r>
+        <w:rPr>
+          <w:rFonts w:ascii="Times New Roman" w:hAnsi="Times New Roman" w:cs="Times New Roman"/>
+          <w:sz w:val="28"/>
+          <w:szCs w:val="28"/>
+        </w:rPr>
+        <w:lastRenderedPageBreak/>
+        <w:drawing>
+          <wp:inline distT="0" distB="0" distL="0" distR="0" wp14:anchorId="47ACEF32" wp14:editId="365AEACF">
+            <wp:extent cx="4839375" cy="6239746"/>
+            <wp:effectExtent l="0" t="0" r="0" b="8890"/>
+            <wp:docPr id="1159216903" name="Picture 1" descr="A screen shot of a computer program&#10;&#10;AI-generated content may be incorrect."/>
+            <wp:cNvGraphicFramePr>
+              <a:graphicFrameLocks xmlns:a="http://schemas.openxmlformats.org/drawingml/2006/main" noChangeAspect="1"/>
+            </wp:cNvGraphicFramePr>
+            <a:graphic xmlns:a="http://schemas.openxmlformats.org/drawingml/2006/main">
+              <a:graphicData uri="http://schemas.openxmlformats.org/drawingml/2006/picture">
+                <pic:pic xmlns:pic="http://schemas.openxmlformats.org/drawingml/2006/picture">
+                  <pic:nvPicPr>
+                    <pic:cNvPr id="1159216903" name="Picture 1" descr="A screen shot of a computer program&#10;&#10;AI-generated content may be incorrect."/>
+                    <pic:cNvPicPr/>
+                  </pic:nvPicPr>
+                  <pic:blipFill>
+                    <a:blip r:embed="rId7"/>
+                    <a:stretch>
+                      <a:fillRect/>
+                    </a:stretch>
+                  </pic:blipFill>
+                  <pic:spPr>
+                    <a:xfrm>
+                      <a:off x="0" y="0"/>
+                      <a:ext cx="4839375" cy="6239746"/>
+                    </a:xfrm>
+                    <a:prstGeom prst="rect">
+                      <a:avLst/>
+                    </a:prstGeom>
+                  </pic:spPr>
+                </pic:pic>
+              </a:graphicData>
+            </a:graphic>
+          </wp:inline>
+        </w:drawing>
+      </w:r>
+      <w:r>
+        <w:rPr>
+          <w:noProof/>
+        </w:rPr>
+        <w:br w:type="page"/>
+      </w:r>
+    </w:p>
+    <w:p>
+      <w:pPr>
+        <w:rPr>
+          <w:noProof/>
+        </w:rPr>
+      </w:pPr>
+      <w:r>
+        <w:rPr>
+          <w:noProof/>
+        </w:rPr>
+        <w:lastRenderedPageBreak/>
+        <w:t>Styles.css:</w:t>
+      </w:r>
+    </w:p>
+    <w:p>
+      <w:pPr>
+        <w:rPr>
+          <w:noProof/>
+        </w:rPr>
+      </w:pPr>
+      <w:r>
+        <w:rPr>
+          <w:noProof/>
+        </w:rPr>
+        <w:drawing>
+          <wp:inline distT="0" distB="0" distL="0" distR="0" wp14:anchorId="48AAB738" wp14:editId="3C432DCB">
+            <wp:extent cx="3372321" cy="6725589"/>
+            <wp:effectExtent l="0" t="0" r="0" b="0"/>
+            <wp:docPr id="987749073" name="Picture 1" descr="A screen shot of a computer program&#10;&#10;AI-generated content may be incorrect."/>
+            <wp:cNvGraphicFramePr>
+              <a:graphicFrameLocks xmlns:a="http://schemas.openxmlformats.org/drawingml/2006/main" noChangeAspect="1"/>
+            </wp:cNvGraphicFramePr>
+            <a:graphic xmlns:a="http://schemas.openxmlformats.org/drawingml/2006/main">
+              <a:graphicData uri="http://schemas.openxmlformats.org/drawingml/2006/picture">
+                <pic:pic xmlns:pic="http://schemas.openxmlformats.org/drawingml/2006/picture">
+                  <pic:nvPicPr>
+                    <pic:cNvPr id="987749073" name="Picture 1" descr="A screen shot of a computer program&#10;&#10;AI-generated content may be incorrect."/>
+                    <pic:cNvPicPr/>
+                  </pic:nvPicPr>
+                  <pic:blipFill>
+                    <a:blip r:embed="rId8"/>
+                    <a:stretch>
+                      <a:fillRect/>
+                    </a:stretch>
+                  </pic:blipFill>
+                  <pic:spPr>
+                    <a:xfrm>
+                      <a:off x="0" y="0"/>
+                      <a:ext cx="3372321" cy="6725589"/>
+                    </a:xfrm>
+                    <a:prstGeom prst="rect">
+                      <a:avLst/>
+                    </a:prstGeom>
+                  </pic:spPr>
+                </pic:pic>
+              </a:graphicData>
+            </a:graphic>
+          </wp:inline>
+        </w:drawing>
+      </w:r>
+    </w:p>
+    <w:p>
+      <w:pPr>
+        <w:rPr>
+          <w:noProof/>
+        </w:rPr>
+      </w:pPr>
+      <w:r>
+        <w:rPr>
+          <w:noProof/>
+        </w:rPr>
+        <w:lastRenderedPageBreak/>
+        <w:drawing>
+          <wp:inline distT="0" distB="0" distL="0" distR="0" wp14:anchorId="3FA92C09" wp14:editId="40F58D04">
+            <wp:extent cx="2429214" cy="2924583"/>
+            <wp:effectExtent l="0" t="0" r="9525" b="9525"/>
+            <wp:docPr id="148818623" name="Picture 1" descr="A screen shot of a computer program&#10;&#10;AI-generated content may be incorrect."/>
+            <wp:cNvGraphicFramePr>
+              <a:graphicFrameLocks xmlns:a="http://schemas.openxmlformats.org/drawingml/2006/main" noChangeAspect="1"/>
+            </wp:cNvGraphicFramePr>
+            <a:graphic xmlns:a="http://schemas.openxmlformats.org/drawingml/2006/main">
+              <a:graphicData uri="http://schemas.openxmlformats.org/drawingml/2006/picture">
+                <pic:pic xmlns:pic="http://schemas.openxmlformats.org/drawingml/2006/picture">
+                  <pic:nvPicPr>
+                    <pic:cNvPr id="148818623" name="Picture 1" descr="A screen shot of a computer program&#10;&#10;AI-generated content may be incorrect."/>
+                    <pic:cNvPicPr/>
+                  </pic:nvPicPr>
+                  <pic:blipFill>
+                    <a:blip r:embed="rId9"/>
+                    <a:stretch>
+                      <a:fillRect/>
+                    </a:stretch>
+                  </pic:blipFill>
+                  <pic:spPr>
+                    <a:xfrm>
+                      <a:off x="0" y="0"/>
+                      <a:ext cx="2429214" cy="2924583"/>
+                    </a:xfrm>
+                    <a:prstGeom prst="rect">
+                      <a:avLst/>
+                    </a:prstGeom>
+                  </pic:spPr>
+                </pic:pic>
+              </a:graphicData>
+            </a:graphic>
+          </wp:inline>
+        </w:drawing>
+      </w:r>
     </w:p>
     <w:p>
       <w:pPr>
         <w:jc w:val="center"/>
         <w:rPr>
           <w:rFonts w:ascii="Times New Roman" w:hAnsi="Times New Roman" w:cs="Times New Roman"/>
-          <w:sz w:val="28"/>
-          <w:szCs w:val="28"/>
-          <w:lang w:val="uk-UA"/>
-        </w:rPr>
-      </w:pPr>
-      <w:r>
-        <w:rPr>
-          <w:rFonts w:ascii="Times New Roman" w:hAnsi="Times New Roman" w:cs="Times New Roman"/>
-          <w:sz w:val="28"/>
-          <w:szCs w:val="28"/>
-          <w:lang w:val="uk-UA"/>
-        </w:rPr>
-        <w:t>Львів 2025</w:t>
-      </w:r>
-    </w:p>
-    <w:p/>
+          <w:noProof/>
+          <w:sz w:val="28"/>
+          <w:szCs w:val="28"/>
+        </w:rPr>
+      </w:pPr>
+      <w:r>
+        <w:rPr>
+          <w:rFonts w:ascii="Times New Roman" w:hAnsi="Times New Roman" w:cs="Times New Roman"/>
+          <w:noProof/>
+          <w:sz w:val="28"/>
+          <w:szCs w:val="28"/>
+        </w:rPr>
+        <w:t>React.js:</w:t>
+      </w:r>
+    </w:p>
+    <w:p>
+      <w:pPr>
+        <w:jc w:val="center"/>
+        <w:rPr>
+          <w:rFonts w:ascii="Times New Roman" w:hAnsi="Times New Roman" w:cs="Times New Roman"/>
+          <w:noProof/>
+          <w:sz w:val="28"/>
+          <w:szCs w:val="28"/>
+        </w:rPr>
+      </w:pPr>
+      <w:r>
+        <w:rPr>
+          <w:rFonts w:ascii="Times New Roman" w:hAnsi="Times New Roman" w:cs="Times New Roman"/>
+          <w:noProof/>
+          <w:sz w:val="28"/>
+          <w:szCs w:val="28"/>
+        </w:rPr>
+        <w:drawing>
+          <wp:inline distT="0" distB="0" distL="0" distR="0" wp14:anchorId="1736BC91" wp14:editId="4DEC8CF7">
+            <wp:extent cx="5943600" cy="2415540"/>
+            <wp:effectExtent l="0" t="0" r="0" b="3810"/>
+            <wp:docPr id="2144377630" name="Picture 1" descr="A screenshot of a computer&#10;&#10;AI-generated content may be incorrect."/>
+            <wp:cNvGraphicFramePr>
+              <a:graphicFrameLocks xmlns:a="http://schemas.openxmlformats.org/drawingml/2006/main" noChangeAspect="1"/>
+            </wp:cNvGraphicFramePr>
+            <a:graphic xmlns:a="http://schemas.openxmlformats.org/drawingml/2006/main">
+              <a:graphicData uri="http://schemas.openxmlformats.org/drawingml/2006/picture">
+                <pic:pic xmlns:pic="http://schemas.openxmlformats.org/drawingml/2006/picture">
+                  <pic:nvPicPr>
+                    <pic:cNvPr id="2144377630" name="Picture 1" descr="A screenshot of a computer&#10;&#10;AI-generated content may be incorrect."/>
+                    <pic:cNvPicPr/>
+                  </pic:nvPicPr>
+                  <pic:blipFill>
+                    <a:blip r:embed="rId10"/>
+                    <a:stretch>
+                      <a:fillRect/>
+                    </a:stretch>
+                  </pic:blipFill>
+                  <pic:spPr>
+                    <a:xfrm>
+                      <a:off x="0" y="0"/>
+                      <a:ext cx="5943600" cy="2415540"/>
+                    </a:xfrm>
+                    <a:prstGeom prst="rect">
+                      <a:avLst/>
+                    </a:prstGeom>
+                  </pic:spPr>
+                </pic:pic>
+              </a:graphicData>
+            </a:graphic>
+          </wp:inline>
+        </w:drawing>
+      </w:r>
+    </w:p>
+    <w:p>
+      <w:pPr>
+        <w:rPr>
+          <w:rFonts w:ascii="Times New Roman" w:hAnsi="Times New Roman" w:cs="Times New Roman"/>
+          <w:noProof/>
+          <w:sz w:val="28"/>
+          <w:szCs w:val="28"/>
+          <w:lang w:val="uk-UA"/>
+        </w:rPr>
+      </w:pPr>
+      <w:r>
+        <w:rPr>
+          <w:rFonts w:ascii="Times New Roman" w:hAnsi="Times New Roman" w:cs="Times New Roman"/>
+          <w:noProof/>
+          <w:sz w:val="28"/>
+          <w:szCs w:val="28"/>
+          <w:lang w:val="uk-UA"/>
+        </w:rPr>
+        <w:t>Структура проекту:</w:t>
+      </w:r>
+    </w:p>
+    <w:p>
+      <w:pPr>
+        <w:rPr>
+          <w:rFonts w:ascii="Times New Roman" w:hAnsi="Times New Roman" w:cs="Times New Roman"/>
+          <w:noProof/>
+          <w:sz w:val="28"/>
+          <w:szCs w:val="28"/>
+        </w:rPr>
+      </w:pPr>
+      <w:r>
+        <w:rPr>
+          <w:rFonts w:ascii="Times New Roman" w:hAnsi="Times New Roman" w:cs="Times New Roman"/>
+          <w:noProof/>
+          <w:sz w:val="28"/>
+          <w:szCs w:val="28"/>
+          <w:lang w:val="uk-UA"/>
+        </w:rPr>
+        <w:lastRenderedPageBreak/>
+        <w:drawing>
+          <wp:inline distT="0" distB="0" distL="0" distR="0" wp14:anchorId="278E2E2D" wp14:editId="4F61C643">
+            <wp:extent cx="1553250" cy="2714625"/>
+            <wp:effectExtent l="0" t="0" r="8890" b="0"/>
+            <wp:docPr id="2012488884" name="Picture 1" descr="A screenshot of a computer program&#10;&#10;AI-generated content may be incorrect."/>
+            <wp:cNvGraphicFramePr>
+              <a:graphicFrameLocks xmlns:a="http://schemas.openxmlformats.org/drawingml/2006/main" noChangeAspect="1"/>
+            </wp:cNvGraphicFramePr>
+            <a:graphic xmlns:a="http://schemas.openxmlformats.org/drawingml/2006/main">
+              <a:graphicData uri="http://schemas.openxmlformats.org/drawingml/2006/picture">
+                <pic:pic xmlns:pic="http://schemas.openxmlformats.org/drawingml/2006/picture">
+                  <pic:nvPicPr>
+                    <pic:cNvPr id="2012488884" name="Picture 1" descr="A screenshot of a computer program&#10;&#10;AI-generated content may be incorrect."/>
+                    <pic:cNvPicPr/>
+                  </pic:nvPicPr>
+                  <pic:blipFill>
+                    <a:blip r:embed="rId11"/>
+                    <a:stretch>
+                      <a:fillRect/>
+                    </a:stretch>
+                  </pic:blipFill>
+                  <pic:spPr>
+                    <a:xfrm>
+                      <a:off x="0" y="0"/>
+                      <a:ext cx="1557122" cy="2721392"/>
+                    </a:xfrm>
+                    <a:prstGeom prst="rect">
+                      <a:avLst/>
+                    </a:prstGeom>
+                  </pic:spPr>
+                </pic:pic>
+              </a:graphicData>
+            </a:graphic>
+          </wp:inline>
+        </w:drawing>
+      </w:r>
+    </w:p>
+    <w:p>
+      <w:pPr>
+        <w:rPr>
+          <w:rFonts w:ascii="Times New Roman" w:hAnsi="Times New Roman" w:cs="Times New Roman"/>
+          <w:noProof/>
+          <w:sz w:val="28"/>
+          <w:szCs w:val="28"/>
+        </w:rPr>
+      </w:pPr>
+      <w:r>
+        <w:rPr>
+          <w:rFonts w:ascii="Times New Roman" w:hAnsi="Times New Roman" w:cs="Times New Roman"/>
+          <w:noProof/>
+          <w:sz w:val="28"/>
+          <w:szCs w:val="28"/>
+        </w:rPr>
+        <w:t>App.jsx:</w:t>
+      </w:r>
+    </w:p>
+    <w:p>
+      <w:pPr>
+        <w:rPr>
+          <w:rFonts w:ascii="Times New Roman" w:hAnsi="Times New Roman" w:cs="Times New Roman"/>
+          <w:noProof/>
+          <w:sz w:val="28"/>
+          <w:szCs w:val="28"/>
+        </w:rPr>
+      </w:pPr>
+      <w:r>
+        <w:rPr>
+          <w:rFonts w:ascii="Times New Roman" w:hAnsi="Times New Roman" w:cs="Times New Roman"/>
+          <w:noProof/>
+          <w:sz w:val="28"/>
+          <w:szCs w:val="28"/>
+        </w:rPr>
+        <w:lastRenderedPageBreak/>
+        <w:drawing>
+          <wp:inline distT="0" distB="0" distL="0" distR="0" wp14:anchorId="7134E307" wp14:editId="511A7D45">
+            <wp:extent cx="4143953" cy="6897063"/>
+            <wp:effectExtent l="0" t="0" r="9525" b="0"/>
+            <wp:docPr id="1613887870" name="Picture 1" descr="A screen shot of a computer program&#10;&#10;AI-generated content may be incorrect."/>
+            <wp:cNvGraphicFramePr>
+              <a:graphicFrameLocks xmlns:a="http://schemas.openxmlformats.org/drawingml/2006/main" noChangeAspect="1"/>
+            </wp:cNvGraphicFramePr>
+            <a:graphic xmlns:a="http://schemas.openxmlformats.org/drawingml/2006/main">
+              <a:graphicData uri="http://schemas.openxmlformats.org/drawingml/2006/picture">
+                <pic:pic xmlns:pic="http://schemas.openxmlformats.org/drawingml/2006/picture">
+                  <pic:nvPicPr>
+                    <pic:cNvPr id="1613887870" name="Picture 1" descr="A screen shot of a computer program&#10;&#10;AI-generated content may be incorrect."/>
+                    <pic:cNvPicPr/>
+                  </pic:nvPicPr>
+                  <pic:blipFill>
+                    <a:blip r:embed="rId12"/>
+                    <a:stretch>
+                      <a:fillRect/>
+                    </a:stretch>
+                  </pic:blipFill>
+                  <pic:spPr>
+                    <a:xfrm>
+                      <a:off x="0" y="0"/>
+                      <a:ext cx="4143953" cy="6897063"/>
+                    </a:xfrm>
+                    <a:prstGeom prst="rect">
+                      <a:avLst/>
+                    </a:prstGeom>
+                  </pic:spPr>
+                </pic:pic>
+              </a:graphicData>
+            </a:graphic>
+          </wp:inline>
+        </w:drawing>
+      </w:r>
+    </w:p>
+    <w:p>
+      <w:pPr>
+        <w:rPr>
+          <w:rFonts w:ascii="Times New Roman" w:hAnsi="Times New Roman" w:cs="Times New Roman"/>
+          <w:noProof/>
+          <w:sz w:val="28"/>
+          <w:szCs w:val="28"/>
+        </w:rPr>
+      </w:pPr>
+      <w:r>
+        <w:rPr>
+          <w:rFonts w:ascii="Times New Roman" w:hAnsi="Times New Roman" w:cs="Times New Roman"/>
+          <w:noProof/>
+          <w:sz w:val="28"/>
+          <w:szCs w:val="28"/>
+        </w:rPr>
+        <w:t>App.css:</w:t>
+      </w:r>
+    </w:p>
+    <w:p>
+      <w:pPr>
+        <w:rPr>
+          <w:rFonts w:ascii="Times New Roman" w:hAnsi="Times New Roman" w:cs="Times New Roman"/>
+          <w:noProof/>
+          <w:sz w:val="28"/>
+          <w:szCs w:val="28"/>
+        </w:rPr>
+      </w:pPr>
+      <w:r>
+        <w:rPr>
+          <w:rFonts w:ascii="Times New Roman" w:hAnsi="Times New Roman" w:cs="Times New Roman"/>
+          <w:noProof/>
+          <w:sz w:val="28"/>
+          <w:szCs w:val="28"/>
+        </w:rPr>
+        <w:lastRenderedPageBreak/>
+        <w:drawing>
+          <wp:inline distT="0" distB="0" distL="0" distR="0" wp14:anchorId="6F19C2A1" wp14:editId="75DA8103">
+            <wp:extent cx="1781424" cy="1352739"/>
+            <wp:effectExtent l="0" t="0" r="9525" b="0"/>
+            <wp:docPr id="939740764" name="Picture 1" descr="A screen shot of a computer code&#10;&#10;AI-generated content may be incorrect."/>
+            <wp:cNvGraphicFramePr>
+              <a:graphicFrameLocks xmlns:a="http://schemas.openxmlformats.org/drawingml/2006/main" noChangeAspect="1"/>
+            </wp:cNvGraphicFramePr>
+            <a:graphic xmlns:a="http://schemas.openxmlformats.org/drawingml/2006/main">
+              <a:graphicData uri="http://schemas.openxmlformats.org/drawingml/2006/picture">
+                <pic:pic xmlns:pic="http://schemas.openxmlformats.org/drawingml/2006/picture">
+                  <pic:nvPicPr>
+                    <pic:cNvPr id="939740764" name="Picture 1" descr="A screen shot of a computer code&#10;&#10;AI-generated content may be incorrect."/>
+                    <pic:cNvPicPr/>
+                  </pic:nvPicPr>
+                  <pic:blipFill>
+                    <a:blip r:embed="rId13"/>
+                    <a:stretch>
+                      <a:fillRect/>
+                    </a:stretch>
+                  </pic:blipFill>
+                  <pic:spPr>
+                    <a:xfrm>
+                      <a:off x="0" y="0"/>
+                      <a:ext cx="1781424" cy="1352739"/>
+                    </a:xfrm>
+                    <a:prstGeom prst="rect">
+                      <a:avLst/>
+                    </a:prstGeom>
+                  </pic:spPr>
+                </pic:pic>
+              </a:graphicData>
+            </a:graphic>
+          </wp:inline>
+        </w:drawing>
+      </w:r>
+    </w:p>
+    <w:p>
+      <w:pPr>
+        <w:rPr>
+          <w:rFonts w:ascii="Times New Roman" w:hAnsi="Times New Roman" w:cs="Times New Roman"/>
+          <w:noProof/>
+          <w:sz w:val="28"/>
+          <w:szCs w:val="28"/>
+        </w:rPr>
+      </w:pPr>
+      <w:r>
+        <w:rPr>
+          <w:rFonts w:ascii="Times New Roman" w:hAnsi="Times New Roman" w:cs="Times New Roman"/>
+          <w:noProof/>
+          <w:sz w:val="28"/>
+          <w:szCs w:val="28"/>
+        </w:rPr>
+        <w:t>ListManager.jsx:</w:t>
+      </w:r>
+    </w:p>
+    <w:p>
+      <w:pPr>
+        <w:rPr>
+          <w:rFonts w:ascii="Times New Roman" w:hAnsi="Times New Roman" w:cs="Times New Roman"/>
+          <w:noProof/>
+          <w:sz w:val="28"/>
+          <w:szCs w:val="28"/>
+        </w:rPr>
+      </w:pPr>
+      <w:r>
+        <w:rPr>
+          <w:rFonts w:ascii="Times New Roman" w:hAnsi="Times New Roman" w:cs="Times New Roman"/>
+          <w:noProof/>
+          <w:sz w:val="28"/>
+          <w:szCs w:val="28"/>
+        </w:rPr>
+        <w:drawing>
+          <wp:inline distT="0" distB="0" distL="0" distR="0" wp14:anchorId="338C894D" wp14:editId="04223AA2">
+            <wp:extent cx="3400900" cy="3381847"/>
+            <wp:effectExtent l="0" t="0" r="9525" b="9525"/>
+            <wp:docPr id="28441172" name="Picture 1" descr="A computer screen shot of a program code&#10;&#10;AI-generated content may be incorrect."/>
+            <wp:cNvGraphicFramePr>
+              <a:graphicFrameLocks xmlns:a="http://schemas.openxmlformats.org/drawingml/2006/main" noChangeAspect="1"/>
+            </wp:cNvGraphicFramePr>
+            <a:graphic xmlns:a="http://schemas.openxmlformats.org/drawingml/2006/main">
+              <a:graphicData uri="http://schemas.openxmlformats.org/drawingml/2006/picture">
+                <pic:pic xmlns:pic="http://schemas.openxmlformats.org/drawingml/2006/picture">
+                  <pic:nvPicPr>
+                    <pic:cNvPr id="28441172" name="Picture 1" descr="A computer screen shot of a program code&#10;&#10;AI-generated content may be incorrect."/>
+                    <pic:cNvPicPr/>
+                  </pic:nvPicPr>
+                  <pic:blipFill>
+                    <a:blip r:embed="rId14"/>
+                    <a:stretch>
+                      <a:fillRect/>
+                    </a:stretch>
+                  </pic:blipFill>
+                  <pic:spPr>
+                    <a:xfrm>
+                      <a:off x="0" y="0"/>
+                      <a:ext cx="3400900" cy="3381847"/>
+                    </a:xfrm>
+                    <a:prstGeom prst="rect">
+                      <a:avLst/>
+                    </a:prstGeom>
+                  </pic:spPr>
+                </pic:pic>
+              </a:graphicData>
+            </a:graphic>
+          </wp:inline>
+        </w:drawing>
+      </w:r>
+    </w:p>
+    <w:p>
+      <w:pPr>
+        <w:rPr>
+          <w:rFonts w:ascii="Times New Roman" w:hAnsi="Times New Roman" w:cs="Times New Roman"/>
+          <w:noProof/>
+          <w:sz w:val="28"/>
+          <w:szCs w:val="28"/>
+        </w:rPr>
+      </w:pPr>
+      <w:r>
+        <w:rPr>
+          <w:rFonts w:ascii="Times New Roman" w:hAnsi="Times New Roman" w:cs="Times New Roman"/>
+          <w:noProof/>
+          <w:sz w:val="28"/>
+          <w:szCs w:val="28"/>
+        </w:rPr>
+        <w:t>ListManager.css:</w:t>
+      </w:r>
+    </w:p>
+    <w:p>
+      <w:pPr>
+        <w:rPr>
+          <w:rFonts w:ascii="Times New Roman" w:hAnsi="Times New Roman" w:cs="Times New Roman"/>
+          <w:noProof/>
+          <w:sz w:val="28"/>
+          <w:szCs w:val="28"/>
+        </w:rPr>
+      </w:pPr>
+      <w:r>
+        <w:rPr>
+          <w:rFonts w:ascii="Times New Roman" w:hAnsi="Times New Roman" w:cs="Times New Roman"/>
+          <w:noProof/>
+          <w:sz w:val="28"/>
+          <w:szCs w:val="28"/>
+        </w:rPr>
+        <w:lastRenderedPageBreak/>
+        <w:drawing>
+          <wp:inline distT="0" distB="0" distL="0" distR="0" wp14:anchorId="780FF5BA" wp14:editId="0BB7C995">
+            <wp:extent cx="2600688" cy="3677163"/>
+            <wp:effectExtent l="0" t="0" r="9525" b="0"/>
+            <wp:docPr id="145708495" name="Picture 1" descr="A screen shot of a computer program&#10;&#10;AI-generated content may be incorrect."/>
+            <wp:cNvGraphicFramePr>
+              <a:graphicFrameLocks xmlns:a="http://schemas.openxmlformats.org/drawingml/2006/main" noChangeAspect="1"/>
+            </wp:cNvGraphicFramePr>
+            <a:graphic xmlns:a="http://schemas.openxmlformats.org/drawingml/2006/main">
+              <a:graphicData uri="http://schemas.openxmlformats.org/drawingml/2006/picture">
+                <pic:pic xmlns:pic="http://schemas.openxmlformats.org/drawingml/2006/picture">
+                  <pic:nvPicPr>
+                    <pic:cNvPr id="145708495" name="Picture 1" descr="A screen shot of a computer program&#10;&#10;AI-generated content may be incorrect."/>
+                    <pic:cNvPicPr/>
+                  </pic:nvPicPr>
+                  <pic:blipFill>
+                    <a:blip r:embed="rId15"/>
+                    <a:stretch>
+                      <a:fillRect/>
+                    </a:stretch>
+                  </pic:blipFill>
+                  <pic:spPr>
+                    <a:xfrm>
+                      <a:off x="0" y="0"/>
+                      <a:ext cx="2600688" cy="3677163"/>
+                    </a:xfrm>
+                    <a:prstGeom prst="rect">
+                      <a:avLst/>
+                    </a:prstGeom>
+                  </pic:spPr>
+                </pic:pic>
+              </a:graphicData>
+            </a:graphic>
+          </wp:inline>
+        </w:drawing>
+      </w:r>
+    </w:p>
+    <w:p>
+      <w:pPr>
+        <w:rPr>
+          <w:rFonts w:ascii="Times New Roman" w:hAnsi="Times New Roman" w:cs="Times New Roman"/>
+          <w:noProof/>
+          <w:sz w:val="28"/>
+          <w:szCs w:val="28"/>
+        </w:rPr>
+      </w:pPr>
+      <w:r>
+        <w:rPr>
+          <w:rFonts w:ascii="Times New Roman" w:hAnsi="Times New Roman" w:cs="Times New Roman"/>
+          <w:noProof/>
+          <w:sz w:val="28"/>
+          <w:szCs w:val="28"/>
+        </w:rPr>
+        <w:t>TodoForm.jsx:</w:t>
+      </w:r>
+    </w:p>
+    <w:p>
+      <w:pPr>
+        <w:rPr>
+          <w:rFonts w:ascii="Times New Roman" w:hAnsi="Times New Roman" w:cs="Times New Roman"/>
+          <w:noProof/>
+          <w:sz w:val="28"/>
+          <w:szCs w:val="28"/>
+        </w:rPr>
+      </w:pPr>
+      <w:r>
+        <w:rPr>
+          <w:rFonts w:ascii="Times New Roman" w:hAnsi="Times New Roman" w:cs="Times New Roman"/>
+          <w:noProof/>
+          <w:sz w:val="28"/>
+          <w:szCs w:val="28"/>
+        </w:rPr>
+        <w:drawing>
+          <wp:inline distT="0" distB="0" distL="0" distR="0" wp14:anchorId="11A0924F" wp14:editId="6BE2AB26">
+            <wp:extent cx="2934109" cy="3048425"/>
+            <wp:effectExtent l="0" t="0" r="0" b="0"/>
+            <wp:docPr id="1654676958" name="Picture 1" descr="A screen shot of a computer program&#10;&#10;AI-generated content may be incorrect."/>
+            <wp:cNvGraphicFramePr>
+              <a:graphicFrameLocks xmlns:a="http://schemas.openxmlformats.org/drawingml/2006/main" noChangeAspect="1"/>
+            </wp:cNvGraphicFramePr>
+            <a:graphic xmlns:a="http://schemas.openxmlformats.org/drawingml/2006/main">
+              <a:graphicData uri="http://schemas.openxmlformats.org/drawingml/2006/picture">
+                <pic:pic xmlns:pic="http://schemas.openxmlformats.org/drawingml/2006/picture">
+                  <pic:nvPicPr>
+                    <pic:cNvPr id="1654676958" name="Picture 1" descr="A screen shot of a computer program&#10;&#10;AI-generated content may be incorrect."/>
+                    <pic:cNvPicPr/>
+                  </pic:nvPicPr>
+                  <pic:blipFill>
+                    <a:blip r:embed="rId16"/>
+                    <a:stretch>
+                      <a:fillRect/>
+                    </a:stretch>
+                  </pic:blipFill>
+                  <pic:spPr>
+                    <a:xfrm>
+                      <a:off x="0" y="0"/>
+                      <a:ext cx="2934109" cy="3048425"/>
+                    </a:xfrm>
+                    <a:prstGeom prst="rect">
+                      <a:avLst/>
+                    </a:prstGeom>
+                  </pic:spPr>
+                </pic:pic>
+              </a:graphicData>
+            </a:graphic>
+          </wp:inline>
+        </w:drawing>
+      </w:r>
+    </w:p>
+    <w:p>
+      <w:pPr>
+        <w:rPr>
+          <w:rFonts w:ascii="Times New Roman" w:hAnsi="Times New Roman" w:cs="Times New Roman"/>
+          <w:noProof/>
+          <w:sz w:val="28"/>
+          <w:szCs w:val="28"/>
+        </w:rPr>
+      </w:pPr>
+      <w:r>
+        <w:rPr>
+          <w:rFonts w:ascii="Times New Roman" w:hAnsi="Times New Roman" w:cs="Times New Roman"/>
+          <w:noProof/>
+          <w:sz w:val="28"/>
+          <w:szCs w:val="28"/>
+        </w:rPr>
+        <w:t>TodoForm.css:</w:t>
+      </w:r>
+    </w:p>
+    <w:p>
+      <w:pPr>
+        <w:rPr>
+          <w:rFonts w:ascii="Times New Roman" w:hAnsi="Times New Roman" w:cs="Times New Roman"/>
+          <w:noProof/>
+          <w:sz w:val="28"/>
+          <w:szCs w:val="28"/>
+        </w:rPr>
+      </w:pPr>
+      <w:r>
+        <w:rPr>
+          <w:rFonts w:ascii="Times New Roman" w:hAnsi="Times New Roman" w:cs="Times New Roman"/>
+          <w:noProof/>
+          <w:sz w:val="28"/>
+          <w:szCs w:val="28"/>
+        </w:rPr>
+        <w:lastRenderedPageBreak/>
+        <w:drawing>
+          <wp:inline distT="0" distB="0" distL="0" distR="0" wp14:anchorId="004CDF9A" wp14:editId="4A66EEC5">
+            <wp:extent cx="1905266" cy="1409897"/>
+            <wp:effectExtent l="0" t="0" r="0" b="0"/>
+            <wp:docPr id="906854488" name="Picture 1" descr="A computer screen shot of a program code&#10;&#10;AI-generated content may be incorrect."/>
+            <wp:cNvGraphicFramePr>
+              <a:graphicFrameLocks xmlns:a="http://schemas.openxmlformats.org/drawingml/2006/main" noChangeAspect="1"/>
+            </wp:cNvGraphicFramePr>
+            <a:graphic xmlns:a="http://schemas.openxmlformats.org/drawingml/2006/main">
+              <a:graphicData uri="http://schemas.openxmlformats.org/drawingml/2006/picture">
+                <pic:pic xmlns:pic="http://schemas.openxmlformats.org/drawingml/2006/picture">
+                  <pic:nvPicPr>
+                    <pic:cNvPr id="906854488" name="Picture 1" descr="A computer screen shot of a program code&#10;&#10;AI-generated content may be incorrect."/>
+                    <pic:cNvPicPr/>
+                  </pic:nvPicPr>
+                  <pic:blipFill>
+                    <a:blip r:embed="rId17"/>
+                    <a:stretch>
+                      <a:fillRect/>
+                    </a:stretch>
+                  </pic:blipFill>
+                  <pic:spPr>
+                    <a:xfrm>
+                      <a:off x="0" y="0"/>
+                      <a:ext cx="1905266" cy="1409897"/>
+                    </a:xfrm>
+                    <a:prstGeom prst="rect">
+                      <a:avLst/>
+                    </a:prstGeom>
+                  </pic:spPr>
+                </pic:pic>
+              </a:graphicData>
+            </a:graphic>
+          </wp:inline>
+        </w:drawing>
+      </w:r>
+    </w:p>
+    <w:p>
+      <w:pPr>
+        <w:rPr>
+          <w:rFonts w:ascii="Times New Roman" w:hAnsi="Times New Roman" w:cs="Times New Roman"/>
+          <w:noProof/>
+          <w:sz w:val="28"/>
+          <w:szCs w:val="28"/>
+        </w:rPr>
+      </w:pPr>
+      <w:r>
+        <w:rPr>
+          <w:rFonts w:ascii="Times New Roman" w:hAnsi="Times New Roman" w:cs="Times New Roman"/>
+          <w:noProof/>
+          <w:sz w:val="28"/>
+          <w:szCs w:val="28"/>
+        </w:rPr>
+        <w:t>TodoItem.jsx:</w:t>
+      </w:r>
+    </w:p>
+    <w:p>
+      <w:pPr>
+        <w:rPr>
+          <w:rFonts w:ascii="Times New Roman" w:hAnsi="Times New Roman" w:cs="Times New Roman"/>
+          <w:noProof/>
+          <w:sz w:val="28"/>
+          <w:szCs w:val="28"/>
+        </w:rPr>
+      </w:pPr>
+      <w:r>
+        <w:rPr>
+          <w:rFonts w:ascii="Times New Roman" w:hAnsi="Times New Roman" w:cs="Times New Roman"/>
+          <w:noProof/>
+          <w:sz w:val="28"/>
+          <w:szCs w:val="28"/>
+        </w:rPr>
+        <w:drawing>
+          <wp:inline distT="0" distB="0" distL="0" distR="0" wp14:anchorId="4E72F21E" wp14:editId="09589CD7">
+            <wp:extent cx="3915321" cy="1600423"/>
+            <wp:effectExtent l="0" t="0" r="9525" b="0"/>
+            <wp:docPr id="3063861" name="Picture 1" descr="A computer screen shot of a program code&#10;&#10;AI-generated content may be incorrect."/>
+            <wp:cNvGraphicFramePr>
+              <a:graphicFrameLocks xmlns:a="http://schemas.openxmlformats.org/drawingml/2006/main" noChangeAspect="1"/>
+            </wp:cNvGraphicFramePr>
+            <a:graphic xmlns:a="http://schemas.openxmlformats.org/drawingml/2006/main">
+              <a:graphicData uri="http://schemas.openxmlformats.org/drawingml/2006/picture">
+                <pic:pic xmlns:pic="http://schemas.openxmlformats.org/drawingml/2006/picture">
+                  <pic:nvPicPr>
+                    <pic:cNvPr id="3063861" name="Picture 1" descr="A computer screen shot of a program code&#10;&#10;AI-generated content may be incorrect."/>
+                    <pic:cNvPicPr/>
+                  </pic:nvPicPr>
+                  <pic:blipFill>
+                    <a:blip r:embed="rId18"/>
+                    <a:stretch>
+                      <a:fillRect/>
+                    </a:stretch>
+                  </pic:blipFill>
+                  <pic:spPr>
+                    <a:xfrm>
+                      <a:off x="0" y="0"/>
+                      <a:ext cx="3915321" cy="1600423"/>
+                    </a:xfrm>
+                    <a:prstGeom prst="rect">
+                      <a:avLst/>
+                    </a:prstGeom>
+                  </pic:spPr>
+                </pic:pic>
+              </a:graphicData>
+            </a:graphic>
+          </wp:inline>
+        </w:drawing>
+      </w:r>
+    </w:p>
+    <w:p>
+      <w:pPr>
+        <w:rPr>
+          <w:rFonts w:ascii="Times New Roman" w:hAnsi="Times New Roman" w:cs="Times New Roman"/>
+          <w:noProof/>
+          <w:sz w:val="28"/>
+          <w:szCs w:val="28"/>
+        </w:rPr>
+      </w:pPr>
+      <w:r>
+        <w:rPr>
+          <w:rFonts w:ascii="Times New Roman" w:hAnsi="Times New Roman" w:cs="Times New Roman"/>
+          <w:noProof/>
+          <w:sz w:val="28"/>
+          <w:szCs w:val="28"/>
+        </w:rPr>
+        <w:t>TodoItem.css:</w:t>
+      </w:r>
+    </w:p>
+    <w:p>
+      <w:pPr>
+        <w:rPr>
+          <w:rFonts w:ascii="Times New Roman" w:hAnsi="Times New Roman" w:cs="Times New Roman"/>
+          <w:noProof/>
+          <w:sz w:val="28"/>
+          <w:szCs w:val="28"/>
+        </w:rPr>
+      </w:pPr>
+      <w:r>
+        <w:rPr>
+          <w:rFonts w:ascii="Times New Roman" w:hAnsi="Times New Roman" w:cs="Times New Roman"/>
+          <w:noProof/>
+          <w:sz w:val="28"/>
+          <w:szCs w:val="28"/>
+        </w:rPr>
+        <w:lastRenderedPageBreak/>
+        <w:drawing>
+          <wp:inline distT="0" distB="0" distL="0" distR="0" wp14:anchorId="28B8F519" wp14:editId="6AB388E9">
+            <wp:extent cx="3639058" cy="4772691"/>
+            <wp:effectExtent l="0" t="0" r="0" b="8890"/>
+            <wp:docPr id="1307457209" name="Picture 1" descr="A screen shot of a computer program&#10;&#10;AI-generated content may be incorrect."/>
+            <wp:cNvGraphicFramePr>
+              <a:graphicFrameLocks xmlns:a="http://schemas.openxmlformats.org/drawingml/2006/main" noChangeAspect="1"/>
+            </wp:cNvGraphicFramePr>
+            <a:graphic xmlns:a="http://schemas.openxmlformats.org/drawingml/2006/main">
+              <a:graphicData uri="http://schemas.openxmlformats.org/drawingml/2006/picture">
+                <pic:pic xmlns:pic="http://schemas.openxmlformats.org/drawingml/2006/picture">
+                  <pic:nvPicPr>
+                    <pic:cNvPr id="1307457209" name="Picture 1" descr="A screen shot of a computer program&#10;&#10;AI-generated content may be incorrect."/>
+                    <pic:cNvPicPr/>
+                  </pic:nvPicPr>
+                  <pic:blipFill>
+                    <a:blip r:embed="rId19"/>
+                    <a:stretch>
+                      <a:fillRect/>
+                    </a:stretch>
+                  </pic:blipFill>
+                  <pic:spPr>
+                    <a:xfrm>
+                      <a:off x="0" y="0"/>
+                      <a:ext cx="3639058" cy="4772691"/>
+                    </a:xfrm>
+                    <a:prstGeom prst="rect">
+                      <a:avLst/>
+                    </a:prstGeom>
+                  </pic:spPr>
+                </pic:pic>
+              </a:graphicData>
+            </a:graphic>
+          </wp:inline>
+        </w:drawing>
+      </w:r>
+    </w:p>
+    <w:p>
+      <w:pPr>
+        <w:rPr>
+          <w:rFonts w:ascii="Times New Roman" w:hAnsi="Times New Roman" w:cs="Times New Roman"/>
+          <w:noProof/>
+          <w:sz w:val="28"/>
+          <w:szCs w:val="28"/>
+        </w:rPr>
+      </w:pPr>
+      <w:r>
+        <w:rPr>
+          <w:rFonts w:ascii="Times New Roman" w:hAnsi="Times New Roman" w:cs="Times New Roman"/>
+          <w:noProof/>
+          <w:sz w:val="28"/>
+          <w:szCs w:val="28"/>
+        </w:rPr>
+        <w:t>TodoList.jsx:</w:t>
+      </w:r>
+    </w:p>
+    <w:p>
+      <w:pPr>
+        <w:rPr>
+          <w:rFonts w:ascii="Times New Roman" w:hAnsi="Times New Roman" w:cs="Times New Roman"/>
+          <w:noProof/>
+          <w:sz w:val="28"/>
+          <w:szCs w:val="28"/>
+        </w:rPr>
+      </w:pPr>
+      <w:r>
+        <w:rPr>
+          <w:rFonts w:ascii="Times New Roman" w:hAnsi="Times New Roman" w:cs="Times New Roman"/>
+          <w:noProof/>
+          <w:sz w:val="28"/>
+          <w:szCs w:val="28"/>
+        </w:rPr>
+        <w:lastRenderedPageBreak/>
+        <w:drawing>
+          <wp:inline distT="0" distB="0" distL="0" distR="0" wp14:anchorId="6E096AEB" wp14:editId="120CB303">
+            <wp:extent cx="3991532" cy="5439534"/>
+            <wp:effectExtent l="0" t="0" r="9525" b="8890"/>
+            <wp:docPr id="567560630" name="Picture 1" descr="A screen shot of a computer program&#10;&#10;AI-generated content may be incorrect."/>
+            <wp:cNvGraphicFramePr>
+              <a:graphicFrameLocks xmlns:a="http://schemas.openxmlformats.org/drawingml/2006/main" noChangeAspect="1"/>
+            </wp:cNvGraphicFramePr>
+            <a:graphic xmlns:a="http://schemas.openxmlformats.org/drawingml/2006/main">
+              <a:graphicData uri="http://schemas.openxmlformats.org/drawingml/2006/picture">
+                <pic:pic xmlns:pic="http://schemas.openxmlformats.org/drawingml/2006/picture">
+                  <pic:nvPicPr>
+                    <pic:cNvPr id="567560630" name="Picture 1" descr="A screen shot of a computer program&#10;&#10;AI-generated content may be incorrect."/>
+                    <pic:cNvPicPr/>
+                  </pic:nvPicPr>
+                  <pic:blipFill>
+                    <a:blip r:embed="rId20"/>
+                    <a:stretch>
+                      <a:fillRect/>
+                    </a:stretch>
+                  </pic:blipFill>
+                  <pic:spPr>
+                    <a:xfrm>
+                      <a:off x="0" y="0"/>
+                      <a:ext cx="3991532" cy="5439534"/>
+                    </a:xfrm>
+                    <a:prstGeom prst="rect">
+                      <a:avLst/>
+                    </a:prstGeom>
+                  </pic:spPr>
+                </pic:pic>
+              </a:graphicData>
+            </a:graphic>
+          </wp:inline>
+        </w:drawing>
+      </w:r>
+    </w:p>
+    <w:p>
+      <w:pPr>
+        <w:rPr>
+          <w:rFonts w:ascii="Times New Roman" w:hAnsi="Times New Roman" w:cs="Times New Roman"/>
+          <w:noProof/>
+          <w:sz w:val="28"/>
+          <w:szCs w:val="28"/>
+        </w:rPr>
+      </w:pPr>
+      <w:r>
+        <w:rPr>
+          <w:rFonts w:ascii="Times New Roman" w:hAnsi="Times New Roman" w:cs="Times New Roman"/>
+          <w:noProof/>
+          <w:sz w:val="28"/>
+          <w:szCs w:val="28"/>
+        </w:rPr>
+        <w:t>TodoList.css:</w:t>
+      </w:r>
+    </w:p>
+    <w:p>
+      <w:pPr>
+        <w:rPr>
+          <w:rFonts w:ascii="Times New Roman" w:hAnsi="Times New Roman" w:cs="Times New Roman"/>
+          <w:noProof/>
+          <w:sz w:val="28"/>
+          <w:szCs w:val="28"/>
+        </w:rPr>
+      </w:pPr>
+      <w:r>
+        <w:rPr>
+          <w:rFonts w:ascii="Times New Roman" w:hAnsi="Times New Roman" w:cs="Times New Roman"/>
+          <w:noProof/>
+          <w:sz w:val="28"/>
+          <w:szCs w:val="28"/>
+        </w:rPr>
+        <w:lastRenderedPageBreak/>
+        <w:drawing>
+          <wp:inline distT="0" distB="0" distL="0" distR="0" wp14:anchorId="033E54FD" wp14:editId="01FF02FA">
+            <wp:extent cx="2660073" cy="4907091"/>
+            <wp:effectExtent l="0" t="0" r="6985" b="8255"/>
+            <wp:docPr id="526790891" name="Picture 1" descr="A screen shot of a computer program&#10;&#10;AI-generated content may be incorrect."/>
+            <wp:cNvGraphicFramePr>
+              <a:graphicFrameLocks xmlns:a="http://schemas.openxmlformats.org/drawingml/2006/main" noChangeAspect="1"/>
+            </wp:cNvGraphicFramePr>
+            <a:graphic xmlns:a="http://schemas.openxmlformats.org/drawingml/2006/main">
+              <a:graphicData uri="http://schemas.openxmlformats.org/drawingml/2006/picture">
+                <pic:pic xmlns:pic="http://schemas.openxmlformats.org/drawingml/2006/picture">
+                  <pic:nvPicPr>
+                    <pic:cNvPr id="526790891" name="Picture 1" descr="A screen shot of a computer program&#10;&#10;AI-generated content may be incorrect."/>
+                    <pic:cNvPicPr/>
+                  </pic:nvPicPr>
+                  <pic:blipFill>
+                    <a:blip r:embed="rId21"/>
+                    <a:stretch>
+                      <a:fillRect/>
+                    </a:stretch>
+                  </pic:blipFill>
+                  <pic:spPr>
+                    <a:xfrm>
+                      <a:off x="0" y="0"/>
+                      <a:ext cx="2663949" cy="4914241"/>
+                    </a:xfrm>
+                    <a:prstGeom prst="rect">
+                      <a:avLst/>
+                    </a:prstGeom>
+                  </pic:spPr>
+                </pic:pic>
+              </a:graphicData>
+            </a:graphic>
+          </wp:inline>
+        </w:drawing>
+      </w:r>
+    </w:p>
+    <w:p>
+      <w:pPr>
+        <w:rPr>
+          <w:rFonts w:ascii="Times New Roman" w:hAnsi="Times New Roman" w:cs="Times New Roman"/>
+          <w:noProof/>
+          <w:sz w:val="28"/>
+          <w:szCs w:val="28"/>
+        </w:rPr>
+      </w:pPr>
+      <w:r>
+        <w:rPr>
+          <w:rFonts w:ascii="Times New Roman" w:hAnsi="Times New Roman" w:cs="Times New Roman"/>
+          <w:noProof/>
+          <w:sz w:val="28"/>
+          <w:szCs w:val="28"/>
+        </w:rPr>
+        <w:t>main.jsx:</w:t>
+      </w:r>
+    </w:p>
+    <w:p>
+      <w:pPr>
+        <w:rPr>
+          <w:rFonts w:ascii="Times New Roman" w:hAnsi="Times New Roman" w:cs="Times New Roman"/>
+          <w:noProof/>
+          <w:sz w:val="28"/>
+          <w:szCs w:val="28"/>
+        </w:rPr>
+      </w:pPr>
+      <w:r>
+        <w:rPr>
+          <w:rFonts w:ascii="Times New Roman" w:hAnsi="Times New Roman" w:cs="Times New Roman"/>
+          <w:noProof/>
+          <w:sz w:val="28"/>
+          <w:szCs w:val="28"/>
+        </w:rPr>
+        <w:drawing>
+          <wp:inline distT="0" distB="0" distL="0" distR="0" wp14:anchorId="0429B33A" wp14:editId="36DACB9B">
+            <wp:extent cx="3334215" cy="1219370"/>
+            <wp:effectExtent l="0" t="0" r="0" b="0"/>
+            <wp:docPr id="1537958306" name="Picture 1" descr="A screen shot of a computer code&#10;&#10;AI-generated content may be incorrect."/>
+            <wp:cNvGraphicFramePr>
+              <a:graphicFrameLocks xmlns:a="http://schemas.openxmlformats.org/drawingml/2006/main" noChangeAspect="1"/>
+            </wp:cNvGraphicFramePr>
+            <a:graphic xmlns:a="http://schemas.openxmlformats.org/drawingml/2006/main">
+              <a:graphicData uri="http://schemas.openxmlformats.org/drawingml/2006/picture">
+                <pic:pic xmlns:pic="http://schemas.openxmlformats.org/drawingml/2006/picture">
+                  <pic:nvPicPr>
+                    <pic:cNvPr id="1537958306" name="Picture 1" descr="A screen shot of a computer code&#10;&#10;AI-generated content may be incorrect."/>
+                    <pic:cNvPicPr/>
+                  </pic:nvPicPr>
+                  <pic:blipFill>
+                    <a:blip r:embed="rId22"/>
+                    <a:stretch>
+                      <a:fillRect/>
+                    </a:stretch>
+                  </pic:blipFill>
+                  <pic:spPr>
+                    <a:xfrm>
+                      <a:off x="0" y="0"/>
+                      <a:ext cx="3334215" cy="1219370"/>
+                    </a:xfrm>
+                    <a:prstGeom prst="rect">
+                      <a:avLst/>
+                    </a:prstGeom>
+                  </pic:spPr>
+                </pic:pic>
+              </a:graphicData>
+            </a:graphic>
+          </wp:inline>
+        </w:drawing>
+      </w:r>
+    </w:p>
+    <w:p>
+      <w:pPr>
+        <w:rPr>
+          <w:rFonts w:ascii="Times New Roman" w:hAnsi="Times New Roman" w:cs="Times New Roman"/>
+          <w:noProof/>
+          <w:sz w:val="28"/>
+          <w:szCs w:val="28"/>
+          <w:lang w:val="uk-UA"/>
+        </w:rPr>
+      </w:pPr>
+      <w:r>
+        <w:rPr>
+          <w:rFonts w:ascii="Times New Roman" w:hAnsi="Times New Roman" w:cs="Times New Roman"/>
+          <w:noProof/>
+          <w:sz w:val="28"/>
+          <w:szCs w:val="28"/>
+          <w:lang w:val="uk-UA"/>
+        </w:rPr>
+        <w:t xml:space="preserve">Висновок: Порівнюючи обидва проекти на </w:t>
+      </w:r>
+      <w:r>
+        <w:rPr>
+          <w:rFonts w:ascii="Times New Roman" w:hAnsi="Times New Roman" w:cs="Times New Roman"/>
+          <w:noProof/>
+          <w:sz w:val="28"/>
+          <w:szCs w:val="28"/>
+        </w:rPr>
+        <w:t xml:space="preserve">common js </w:t>
+      </w:r>
+      <w:r>
+        <w:rPr>
+          <w:rFonts w:ascii="Times New Roman" w:hAnsi="Times New Roman" w:cs="Times New Roman"/>
+          <w:noProof/>
+          <w:sz w:val="28"/>
+          <w:szCs w:val="28"/>
+          <w:lang w:val="uk-UA"/>
+        </w:rPr>
+        <w:t xml:space="preserve">та </w:t>
+      </w:r>
+      <w:r>
+        <w:rPr>
+          <w:rFonts w:ascii="Times New Roman" w:hAnsi="Times New Roman" w:cs="Times New Roman"/>
+          <w:noProof/>
+          <w:sz w:val="28"/>
+          <w:szCs w:val="28"/>
+        </w:rPr>
+        <w:t xml:space="preserve">react.js </w:t>
+      </w:r>
+      <w:r>
+        <w:rPr>
+          <w:rFonts w:ascii="Times New Roman" w:hAnsi="Times New Roman" w:cs="Times New Roman"/>
+          <w:noProof/>
+          <w:sz w:val="28"/>
+          <w:szCs w:val="28"/>
+          <w:lang w:val="uk-UA"/>
+        </w:rPr>
+        <w:t xml:space="preserve">можна побачити, що коду на </w:t>
+      </w:r>
+      <w:r>
+        <w:rPr>
+          <w:rFonts w:ascii="Times New Roman" w:hAnsi="Times New Roman" w:cs="Times New Roman"/>
+          <w:noProof/>
+          <w:sz w:val="28"/>
+          <w:szCs w:val="28"/>
+        </w:rPr>
+        <w:t xml:space="preserve">common js </w:t>
+      </w:r>
+      <w:r>
+        <w:rPr>
+          <w:rFonts w:ascii="Times New Roman" w:hAnsi="Times New Roman" w:cs="Times New Roman"/>
+          <w:noProof/>
+          <w:sz w:val="28"/>
+          <w:szCs w:val="28"/>
+          <w:lang w:val="uk-UA"/>
+        </w:rPr>
+        <w:t xml:space="preserve">вийшло значно менше, проте він не є так гарно структурований, як на </w:t>
+      </w:r>
+      <w:r>
+        <w:rPr>
+          <w:rFonts w:ascii="Times New Roman" w:hAnsi="Times New Roman" w:cs="Times New Roman"/>
+          <w:noProof/>
+          <w:sz w:val="28"/>
+          <w:szCs w:val="28"/>
+        </w:rPr>
+        <w:t>react.js</w:t>
+      </w:r>
+      <w:r>
+        <w:rPr>
+          <w:rFonts w:ascii="Times New Roman" w:hAnsi="Times New Roman" w:cs="Times New Roman"/>
+          <w:noProof/>
+          <w:sz w:val="28"/>
+          <w:szCs w:val="28"/>
+          <w:lang w:val="uk-UA"/>
+        </w:rPr>
+        <w:t xml:space="preserve">. В такому маленькому проекті не скалдно розібратись, тому структуризація не настільки важлива. Крім того, на </w:t>
+      </w:r>
+      <w:r>
+        <w:rPr>
+          <w:rFonts w:ascii="Times New Roman" w:hAnsi="Times New Roman" w:cs="Times New Roman"/>
+          <w:noProof/>
+          <w:sz w:val="28"/>
+          <w:szCs w:val="28"/>
+        </w:rPr>
+        <w:t xml:space="preserve">common js </w:t>
+      </w:r>
+      <w:r>
+        <w:rPr>
+          <w:rFonts w:ascii="Times New Roman" w:hAnsi="Times New Roman" w:cs="Times New Roman"/>
+          <w:noProof/>
+          <w:sz w:val="28"/>
+          <w:szCs w:val="28"/>
+          <w:lang w:val="uk-UA"/>
+        </w:rPr>
+        <w:t xml:space="preserve">треба повністю самому оптимізовувати проект, а </w:t>
+      </w:r>
+      <w:r>
+        <w:rPr>
+          <w:rFonts w:ascii="Times New Roman" w:hAnsi="Times New Roman" w:cs="Times New Roman"/>
+          <w:noProof/>
+          <w:sz w:val="28"/>
+          <w:szCs w:val="28"/>
+        </w:rPr>
+        <w:t xml:space="preserve">react </w:t>
+      </w:r>
+      <w:r>
+        <w:rPr>
+          <w:rFonts w:ascii="Times New Roman" w:hAnsi="Times New Roman" w:cs="Times New Roman"/>
+          <w:noProof/>
+          <w:sz w:val="28"/>
+          <w:szCs w:val="28"/>
+          <w:lang w:val="uk-UA"/>
+        </w:rPr>
+        <w:t>це вже робить, перерендрюючи компоненти тільки якщо вона змінюється.</w:t>
+      </w:r>
+    </w:p>
+    <w:p>
+      <w:pPr>
+        <w:rPr>
+          <w:noProof/>
+        </w:rPr>
+      </w:pPr>
+    </w:p>
+    <w:p>
+      <w:pPr>
+        <w:rPr>
+          <w:noProof/>
+        </w:rPr>
+      </w:pPr>
+    </w:p>
+    <w:p>
+      <w:pPr>
+        <w:rPr>
+          <w:rFonts w:ascii="Times New Roman" w:hAnsi="Times New Roman" w:cs="Times New Roman"/>
+          <w:sz w:val="28"/>
+          <w:szCs w:val="28"/>
+        </w:rPr>
+      </w:pPr>
+    </w:p>
     <w:sectPr>
       <w:pgSz w:w="12240" w:h="15840"/>
       <w:pgMar w:top="1440" w:right="1440" w:bottom="1440" w:left="1440" w:header="720" w:footer="720" w:gutter="0"/>

</xml_diff>